<commit_message>
added instructions of how to execute the code
</commit_message>
<xml_diff>
--- a/algorithm.docx
+++ b/algorithm.docx
@@ -13,13 +13,7 @@
         <w:rPr>
           <w:rFonts w:ascii="Courier New" w:hAnsi="Courier New" w:cs="Courier New"/>
         </w:rPr>
-        <w:t>CHSL</w:t>
-      </w:r>
-      <w:r>
-        <w:rPr>
-          <w:rFonts w:ascii="Courier New" w:hAnsi="Courier New" w:cs="Courier New"/>
-        </w:rPr>
-        <w:t xml:space="preserve"> – Training</w:t>
+        <w:t>CHSL – Training</w:t>
       </w:r>
     </w:p>
     <w:p>
@@ -196,13 +190,7 @@
         <w:rPr>
           <w:rFonts w:ascii="Courier New" w:hAnsi="Courier New" w:cs="Courier New"/>
         </w:rPr>
-        <w:t xml:space="preserve"> </w:t>
-      </w:r>
-      <w:r>
-        <w:rPr>
-          <w:rFonts w:ascii="Courier New" w:hAnsi="Courier New" w:cs="Courier New"/>
-        </w:rPr>
-        <w:t xml:space="preserve">instances </w:t>
+        <w:t xml:space="preserve"> instances </w:t>
       </w:r>
     </w:p>
     <w:p>
@@ -543,11 +531,19 @@
         </w:rPr>
         <w:tab/>
       </w:r>
-      <w:r>
-        <w:rPr>
-          <w:rFonts w:ascii="Courier New" w:hAnsi="Courier New" w:cs="Courier New"/>
-        </w:rPr>
-        <w:t xml:space="preserve">sub_clusters </w:t>
+      <w:proofErr w:type="spellStart"/>
+      <w:r>
+        <w:rPr>
+          <w:rFonts w:ascii="Courier New" w:hAnsi="Courier New" w:cs="Courier New"/>
+        </w:rPr>
+        <w:t>sub_clusters</w:t>
+      </w:r>
+      <w:proofErr w:type="spellEnd"/>
+      <w:r>
+        <w:rPr>
+          <w:rFonts w:ascii="Courier New" w:hAnsi="Courier New" w:cs="Courier New"/>
+        </w:rPr>
+        <w:t xml:space="preserve"> </w:t>
       </w:r>
       <m:oMath>
         <m:r>
@@ -639,13 +635,27 @@
         <w:rPr>
           <w:rFonts w:ascii="Courier New" w:hAnsi="Courier New" w:cs="Courier New"/>
         </w:rPr>
-        <w:t xml:space="preserve"> sub_clust</w:t>
-      </w:r>
-      <w:r>
-        <w:rPr>
-          <w:rFonts w:ascii="Courier New" w:hAnsi="Courier New" w:cs="Courier New"/>
-        </w:rPr>
-        <w:t xml:space="preserve">er </w:t>
+        <w:t xml:space="preserve"> </w:t>
+      </w:r>
+      <w:proofErr w:type="spellStart"/>
+      <w:r>
+        <w:rPr>
+          <w:rFonts w:ascii="Courier New" w:hAnsi="Courier New" w:cs="Courier New"/>
+        </w:rPr>
+        <w:t>sub_clust</w:t>
+      </w:r>
+      <w:r>
+        <w:rPr>
+          <w:rFonts w:ascii="Courier New" w:hAnsi="Courier New" w:cs="Courier New"/>
+        </w:rPr>
+        <w:t>er</w:t>
+      </w:r>
+      <w:proofErr w:type="spellEnd"/>
+      <w:r>
+        <w:rPr>
+          <w:rFonts w:ascii="Courier New" w:hAnsi="Courier New" w:cs="Courier New"/>
+        </w:rPr>
+        <w:t xml:space="preserve"> </w:t>
       </w:r>
       <w:r>
         <w:rPr>
@@ -657,8 +667,16 @@
         <w:rPr>
           <w:rFonts w:ascii="Courier New" w:hAnsi="Courier New" w:cs="Courier New"/>
         </w:rPr>
-        <w:t xml:space="preserve"> sub_clusters</w:t>
-      </w:r>
+        <w:t xml:space="preserve"> </w:t>
+      </w:r>
+      <w:proofErr w:type="spellStart"/>
+      <w:r>
+        <w:rPr>
+          <w:rFonts w:ascii="Courier New" w:hAnsi="Courier New" w:cs="Courier New"/>
+        </w:rPr>
+        <w:t>sub_clusters</w:t>
+      </w:r>
+      <w:proofErr w:type="spellEnd"/>
       <w:r>
         <w:rPr>
           <w:rFonts w:ascii="Courier New" w:hAnsi="Courier New" w:cs="Courier New"/>
@@ -702,7 +720,21 @@
         <w:rPr>
           <w:rFonts w:ascii="Courier New" w:hAnsi="Courier New" w:cs="Courier New"/>
         </w:rPr>
-        <w:t>D[i]</w:t>
+        <w:t>D[</w:t>
+      </w:r>
+      <w:proofErr w:type="spellStart"/>
+      <w:r>
+        <w:rPr>
+          <w:rFonts w:ascii="Courier New" w:hAnsi="Courier New" w:cs="Courier New"/>
+        </w:rPr>
+        <w:t>i</w:t>
+      </w:r>
+      <w:proofErr w:type="spellEnd"/>
+      <w:r>
+        <w:rPr>
+          <w:rFonts w:ascii="Courier New" w:hAnsi="Courier New" w:cs="Courier New"/>
+        </w:rPr>
+        <w:t>]</w:t>
       </w:r>
       <m:oMath>
         <m:r>
@@ -787,7 +819,21 @@
         <w:rPr>
           <w:rFonts w:ascii="Courier New" w:hAnsi="Courier New" w:cs="Courier New"/>
         </w:rPr>
-        <w:t xml:space="preserve">M[i] </w:t>
+        <w:t>M[</w:t>
+      </w:r>
+      <w:proofErr w:type="spellStart"/>
+      <w:r>
+        <w:rPr>
+          <w:rFonts w:ascii="Courier New" w:hAnsi="Courier New" w:cs="Courier New"/>
+        </w:rPr>
+        <w:t>i</w:t>
+      </w:r>
+      <w:proofErr w:type="spellEnd"/>
+      <w:r>
+        <w:rPr>
+          <w:rFonts w:ascii="Courier New" w:hAnsi="Courier New" w:cs="Courier New"/>
+        </w:rPr>
+        <w:t xml:space="preserve">] </w:t>
       </w:r>
       <m:oMath>
         <m:r>
@@ -801,7 +847,21 @@
         <w:rPr>
           <w:rFonts w:ascii="Courier New" w:hAnsi="Courier New" w:cs="Courier New"/>
         </w:rPr>
-        <w:t xml:space="preserve"> I.train(D[i])</w:t>
+        <w:t xml:space="preserve"> </w:t>
+      </w:r>
+      <w:proofErr w:type="gramStart"/>
+      <w:r>
+        <w:rPr>
+          <w:rFonts w:ascii="Courier New" w:hAnsi="Courier New" w:cs="Courier New"/>
+        </w:rPr>
+        <w:t>I.train</w:t>
+      </w:r>
+      <w:proofErr w:type="gramEnd"/>
+      <w:r>
+        <w:rPr>
+          <w:rFonts w:ascii="Courier New" w:hAnsi="Courier New" w:cs="Courier New"/>
+        </w:rPr>
+        <w:t>(D[i])</w:t>
       </w:r>
       <w:r>
         <w:rPr>
@@ -904,16 +964,7 @@
           <w:rPr>
             <w:rFonts w:ascii="Cambria Math" w:hAnsi="Cambria Math" w:cs="Courier New"/>
           </w:rPr>
-          <m:t>θ</m:t>
-        </m:r>
-        <m:r>
-          <m:rPr>
-            <m:sty m:val="p"/>
-          </m:rPr>
-          <w:rPr>
-            <w:rFonts w:ascii="Cambria Math" w:hAnsi="Cambria Math" w:cs="Courier New"/>
-          </w:rPr>
-          <m:t>←</m:t>
+          <m:t>θ←</m:t>
         </m:r>
         <m:r>
           <w:rPr>
@@ -981,7 +1032,21 @@
         <w:rPr>
           <w:rFonts w:ascii="Courier New" w:hAnsi="Courier New" w:cs="Courier New"/>
         </w:rPr>
-        <w:t xml:space="preserve"> // grid search on the parameters with 10 fold cross validation</w:t>
+        <w:t xml:space="preserve"> // grid search on the parameters with </w:t>
+      </w:r>
+      <w:proofErr w:type="gramStart"/>
+      <w:r>
+        <w:rPr>
+          <w:rFonts w:ascii="Courier New" w:hAnsi="Courier New" w:cs="Courier New"/>
+        </w:rPr>
+        <w:t>10 fold</w:t>
+      </w:r>
+      <w:proofErr w:type="gramEnd"/>
+      <w:r>
+        <w:rPr>
+          <w:rFonts w:ascii="Courier New" w:hAnsi="Courier New" w:cs="Courier New"/>
+        </w:rPr>
+        <w:t xml:space="preserve"> cross validation</w:t>
       </w:r>
     </w:p>
     <w:p>
@@ -997,11 +1062,21 @@
           <w:rFonts w:ascii="Courier New" w:hAnsi="Courier New" w:cs="Courier New"/>
         </w:rPr>
       </w:pPr>
-      <w:r>
-        <w:rPr>
-          <w:rFonts w:ascii="Courier New" w:hAnsi="Courier New" w:cs="Courier New"/>
-        </w:rPr>
-        <w:t>A.train(S,</w:t>
+      <w:proofErr w:type="spellStart"/>
+      <w:proofErr w:type="gramStart"/>
+      <w:r>
+        <w:rPr>
+          <w:rFonts w:ascii="Courier New" w:hAnsi="Courier New" w:cs="Courier New"/>
+        </w:rPr>
+        <w:t>A.train</w:t>
+      </w:r>
+      <w:proofErr w:type="spellEnd"/>
+      <w:proofErr w:type="gramEnd"/>
+      <w:r>
+        <w:rPr>
+          <w:rFonts w:ascii="Courier New" w:hAnsi="Courier New" w:cs="Courier New"/>
+        </w:rPr>
+        <w:t>(S,</w:t>
       </w:r>
       <m:oMath>
         <m:r>
@@ -1181,8 +1256,6 @@
         </w:rPr>
         <w:t xml:space="preserve"> to be labeled</w:t>
       </w:r>
-      <w:bookmarkStart w:id="0" w:name="_GoBack"/>
-      <w:bookmarkEnd w:id="0"/>
     </w:p>
     <w:p>
       <w:pPr>
@@ -1319,7 +1392,20 @@
           <w:rFonts w:ascii="Courier New" w:hAnsi="Courier New" w:cs="Courier New"/>
         </w:rPr>
         <w:tab/>
-        <w:t xml:space="preserve">preds </w:t>
+      </w:r>
+      <w:proofErr w:type="spellStart"/>
+      <w:r>
+        <w:rPr>
+          <w:rFonts w:ascii="Courier New" w:hAnsi="Courier New" w:cs="Courier New"/>
+        </w:rPr>
+        <w:t>preds</w:t>
+      </w:r>
+      <w:proofErr w:type="spellEnd"/>
+      <w:r>
+        <w:rPr>
+          <w:rFonts w:ascii="Courier New" w:hAnsi="Courier New" w:cs="Courier New"/>
+        </w:rPr>
+        <w:t xml:space="preserve"> </w:t>
       </w:r>
       <m:oMath>
         <m:r>
@@ -1393,7 +1479,20 @@
           <w:rFonts w:ascii="Courier New" w:hAnsi="Courier New" w:cs="Courier New"/>
         </w:rPr>
         <w:tab/>
-        <w:t xml:space="preserve">tmp_result </w:t>
+      </w:r>
+      <w:proofErr w:type="spellStart"/>
+      <w:r>
+        <w:rPr>
+          <w:rFonts w:ascii="Courier New" w:hAnsi="Courier New" w:cs="Courier New"/>
+        </w:rPr>
+        <w:t>tmp_result</w:t>
+      </w:r>
+      <w:proofErr w:type="spellEnd"/>
+      <w:r>
+        <w:rPr>
+          <w:rFonts w:ascii="Courier New" w:hAnsi="Courier New" w:cs="Courier New"/>
+        </w:rPr>
+        <w:t xml:space="preserve"> </w:t>
       </w:r>
       <m:oMath>
         <m:r>
@@ -1479,7 +1578,20 @@
           <w:rFonts w:ascii="Courier New" w:hAnsi="Courier New" w:cs="Courier New"/>
         </w:rPr>
         <w:tab/>
-        <w:t xml:space="preserve">tmp_pred </w:t>
+      </w:r>
+      <w:proofErr w:type="spellStart"/>
+      <w:r>
+        <w:rPr>
+          <w:rFonts w:ascii="Courier New" w:hAnsi="Courier New" w:cs="Courier New"/>
+        </w:rPr>
+        <w:t>tmp_pred</w:t>
+      </w:r>
+      <w:proofErr w:type="spellEnd"/>
+      <w:r>
+        <w:rPr>
+          <w:rFonts w:ascii="Courier New" w:hAnsi="Courier New" w:cs="Courier New"/>
+        </w:rPr>
+        <w:t xml:space="preserve"> </w:t>
       </w:r>
       <m:oMath>
         <m:r>
@@ -1493,7 +1605,21 @@
         <w:rPr>
           <w:rFonts w:ascii="Courier New" w:hAnsi="Courier New" w:cs="Courier New"/>
         </w:rPr>
-        <w:t xml:space="preserve"> m.predict(x)</w:t>
+        <w:t xml:space="preserve"> </w:t>
+      </w:r>
+      <w:proofErr w:type="gramStart"/>
+      <w:r>
+        <w:rPr>
+          <w:rFonts w:ascii="Courier New" w:hAnsi="Courier New" w:cs="Courier New"/>
+        </w:rPr>
+        <w:t>m.predict</w:t>
+      </w:r>
+      <w:proofErr w:type="gramEnd"/>
+      <w:r>
+        <w:rPr>
+          <w:rFonts w:ascii="Courier New" w:hAnsi="Courier New" w:cs="Courier New"/>
+        </w:rPr>
+        <w:t>(x)</w:t>
       </w:r>
     </w:p>
     <w:p>
@@ -1532,7 +1658,21 @@
           <w:rFonts w:ascii="Courier New" w:hAnsi="Courier New" w:cs="Courier New"/>
         </w:rPr>
         <w:tab/>
-        <w:t>IF tmp_pred=0 THEN</w:t>
+        <w:t xml:space="preserve">IF </w:t>
+      </w:r>
+      <w:proofErr w:type="spellStart"/>
+      <w:r>
+        <w:rPr>
+          <w:rFonts w:ascii="Courier New" w:hAnsi="Courier New" w:cs="Courier New"/>
+        </w:rPr>
+        <w:t>tmp_pred</w:t>
+      </w:r>
+      <w:proofErr w:type="spellEnd"/>
+      <w:r>
+        <w:rPr>
+          <w:rFonts w:ascii="Courier New" w:hAnsi="Courier New" w:cs="Courier New"/>
+        </w:rPr>
+        <w:t>=0 THEN</w:t>
       </w:r>
     </w:p>
     <w:p>
@@ -1577,7 +1717,20 @@
           <w:rFonts w:ascii="Courier New" w:hAnsi="Courier New" w:cs="Courier New"/>
         </w:rPr>
         <w:tab/>
-        <w:t xml:space="preserve">tmp_result </w:t>
+      </w:r>
+      <w:proofErr w:type="spellStart"/>
+      <w:r>
+        <w:rPr>
+          <w:rFonts w:ascii="Courier New" w:hAnsi="Courier New" w:cs="Courier New"/>
+        </w:rPr>
+        <w:t>tmp_result</w:t>
+      </w:r>
+      <w:proofErr w:type="spellEnd"/>
+      <w:r>
+        <w:rPr>
+          <w:rFonts w:ascii="Courier New" w:hAnsi="Courier New" w:cs="Courier New"/>
+        </w:rPr>
+        <w:t xml:space="preserve"> </w:t>
       </w:r>
       <m:oMath>
         <m:r>
@@ -1670,18 +1823,28 @@
         </w:rPr>
         <w:tab/>
       </w:r>
-      <w:r>
-        <w:rPr>
-          <w:rFonts w:ascii="Courier New" w:hAnsi="Courier New" w:cs="Courier New"/>
-        </w:rPr>
-        <w:t>preds.add(</w:t>
-      </w:r>
+      <w:proofErr w:type="spellStart"/>
+      <w:r>
+        <w:rPr>
+          <w:rFonts w:ascii="Courier New" w:hAnsi="Courier New" w:cs="Courier New"/>
+        </w:rPr>
+        <w:t>preds.add</w:t>
+      </w:r>
+      <w:proofErr w:type="spellEnd"/>
+      <w:r>
+        <w:rPr>
+          <w:rFonts w:ascii="Courier New" w:hAnsi="Courier New" w:cs="Courier New"/>
+        </w:rPr>
+        <w:t>(</w:t>
+      </w:r>
+      <w:proofErr w:type="spellStart"/>
       <w:r>
         <w:rPr>
           <w:rFonts w:ascii="Courier New" w:hAnsi="Courier New" w:cs="Courier New"/>
         </w:rPr>
         <w:t>tmp_result</w:t>
       </w:r>
+      <w:proofErr w:type="spellEnd"/>
       <w:r>
         <w:rPr>
           <w:rFonts w:ascii="Courier New" w:hAnsi="Courier New" w:cs="Courier New"/>
@@ -1706,43 +1869,147 @@
         <w:rPr>
           <w:rFonts w:ascii="Courier New" w:hAnsi="Courier New" w:cs="Courier New"/>
         </w:rPr>
-        <w:t>Return preds</w:t>
-      </w:r>
-    </w:p>
-    <w:p>
-      <w:pPr>
-        <w:bidi w:val="0"/>
-        <w:spacing w:after="0" w:line="240" w:lineRule="auto"/>
-        <w:rPr>
-          <w:rFonts w:ascii="Courier New" w:hAnsi="Courier New" w:cs="Courier New"/>
-        </w:rPr>
-      </w:pPr>
-    </w:p>
-    <w:p>
-      <w:pPr>
-        <w:bidi w:val="0"/>
-        <w:spacing w:after="0" w:line="240" w:lineRule="auto"/>
-        <w:rPr>
-          <w:rFonts w:ascii="Courier New" w:hAnsi="Courier New" w:cs="Courier New"/>
-        </w:rPr>
-      </w:pPr>
-    </w:p>
-    <w:p>
-      <w:pPr>
-        <w:bidi w:val="0"/>
-        <w:spacing w:after="0" w:line="240" w:lineRule="auto"/>
-      </w:pPr>
-    </w:p>
-    <w:p>
-      <w:pPr>
-        <w:bidi w:val="0"/>
-        <w:spacing w:after="0" w:line="240" w:lineRule="auto"/>
-      </w:pPr>
-    </w:p>
-    <w:p>
-      <w:pPr>
-        <w:bidi w:val="0"/>
-      </w:pPr>
+        <w:t xml:space="preserve">Return </w:t>
+      </w:r>
+      <w:proofErr w:type="spellStart"/>
+      <w:r>
+        <w:rPr>
+          <w:rFonts w:ascii="Courier New" w:hAnsi="Courier New" w:cs="Courier New"/>
+        </w:rPr>
+        <w:t>preds</w:t>
+      </w:r>
+      <w:proofErr w:type="spellEnd"/>
+    </w:p>
+    <w:p>
+      <w:pPr>
+        <w:bidi w:val="0"/>
+        <w:spacing w:after="0" w:line="240" w:lineRule="auto"/>
+        <w:rPr>
+          <w:rFonts w:ascii="Courier New" w:hAnsi="Courier New" w:cs="Courier New"/>
+        </w:rPr>
+      </w:pPr>
+    </w:p>
+    <w:p>
+      <w:pPr>
+        <w:bidi w:val="0"/>
+        <w:spacing w:after="0" w:line="240" w:lineRule="auto"/>
+        <w:rPr>
+          <w:rFonts w:ascii="Courier New" w:hAnsi="Courier New" w:cs="Courier New"/>
+        </w:rPr>
+      </w:pPr>
+    </w:p>
+    <w:p>
+      <w:pPr>
+        <w:bidi w:val="0"/>
+        <w:spacing w:after="0" w:line="240" w:lineRule="auto"/>
+      </w:pPr>
+    </w:p>
+    <w:p>
+      <w:pPr>
+        <w:bidi w:val="0"/>
+        <w:spacing w:after="0" w:line="240" w:lineRule="auto"/>
+      </w:pPr>
+    </w:p>
+    <w:p>
+      <w:pPr>
+        <w:rPr>
+          <w:rtl/>
+        </w:rPr>
+      </w:pPr>
+      <w:r>
+        <w:rPr>
+          <w:rFonts w:hint="cs"/>
+          <w:rtl/>
+        </w:rPr>
+        <w:t>הוראות הפעלה:</w:t>
+      </w:r>
+    </w:p>
+    <w:p>
+      <w:pPr>
+        <w:rPr>
+          <w:rFonts w:hint="cs"/>
+          <w:rtl/>
+        </w:rPr>
+      </w:pPr>
+      <w:r>
+        <w:rPr>
+          <w:rFonts w:hint="cs"/>
+          <w:rtl/>
+        </w:rPr>
+        <w:t xml:space="preserve">ע"מ להפעיל את הניסוי יש להריץ את הפקודה </w:t>
+      </w:r>
+      <w:r>
+        <w:t>‘</w:t>
+      </w:r>
+      <w:r>
+        <w:t xml:space="preserve">python </w:t>
+      </w:r>
+      <w:r>
+        <w:t>CHSL_comparison.py</w:t>
+      </w:r>
+      <w:r>
+        <w:t>’</w:t>
+      </w:r>
+      <w:r>
+        <w:rPr>
+          <w:rFonts w:hint="cs"/>
+          <w:rtl/>
+        </w:rPr>
+        <w:t xml:space="preserve"> בתיקיה של </w:t>
+      </w:r>
+      <w:proofErr w:type="spellStart"/>
+      <w:r>
+        <w:rPr>
+          <w:rFonts w:hint="cs"/>
+          <w:rtl/>
+        </w:rPr>
+        <w:t>הפרוייקט</w:t>
+      </w:r>
+      <w:proofErr w:type="spellEnd"/>
+    </w:p>
+    <w:p>
+      <w:pPr>
+        <w:rPr>
+          <w:rFonts w:hint="cs"/>
+        </w:rPr>
+      </w:pPr>
+      <w:r>
+        <w:rPr>
+          <w:rFonts w:hint="cs"/>
+          <w:rtl/>
+        </w:rPr>
+        <w:t xml:space="preserve">ע"מ להשתמש באלגוריתם יש לייבא אותו ע"י </w:t>
+      </w:r>
+      <w:r>
+        <w:t>‘</w:t>
+      </w:r>
+      <w:r>
+        <w:t>from CHSL import CHSL</w:t>
+      </w:r>
+      <w:r>
+        <w:t>’</w:t>
+      </w:r>
+      <w:r>
+        <w:rPr>
+          <w:rFonts w:hint="cs"/>
+          <w:rtl/>
+        </w:rPr>
+        <w:t xml:space="preserve"> לאחר כך להשתמש בו כמו כל אלגוריתם אחר של </w:t>
+      </w:r>
+      <w:proofErr w:type="spellStart"/>
+      <w:r>
+        <w:t>sklearn</w:t>
+      </w:r>
+      <w:proofErr w:type="spellEnd"/>
+      <w:r>
+        <w:rPr>
+          <w:rFonts w:hint="cs"/>
+          <w:rtl/>
+        </w:rPr>
+        <w:t xml:space="preserve"> כמו כן הפרמטרים שלו רשומים בתיעוד בתוך הקוד.</w:t>
+      </w:r>
+      <w:bookmarkStart w:id="0" w:name="_GoBack"/>
+      <w:bookmarkEnd w:id="0"/>
     </w:p>
     <w:sectPr>
       <w:pgSz w:w="11906" w:h="16838"/>

</xml_diff>